<commit_message>
news html + change design database news table
</commit_message>
<xml_diff>
--- a/Báo cáo.docx
+++ b/Báo cáo.docx
@@ -49,6 +49,18 @@
       </w:r>
       <w:r>
         <w:t>_</w:t>
+      </w:r>
+      <w:r>
+        <w:t>1651170</w:t>
+      </w:r>
+      <w:r>
+        <w:t>7</w:t>
+      </w:r>
+      <w:r>
+        <w:t>0</w:t>
+      </w:r>
+      <w:r>
+        <w:t>3</w:t>
       </w:r>
     </w:p>
     <w:tbl>
@@ -108,7 +120,29 @@
             <w:tcW w:w="4815" w:type="dxa"/>
             <w:shd w:val="clear" w:color="auto" w:fill="BFBFBF" w:themeFill="background1" w:themeFillShade="BF"/>
           </w:tcPr>
-          <w:p/>
+          <w:p>
+            <w:r>
+              <w:t>1651170</w:t>
+            </w:r>
+            <w:r>
+              <w:t>7</w:t>
+            </w:r>
+            <w:r>
+              <w:t>0</w:t>
+            </w:r>
+            <w:r>
+              <w:t>3</w:t>
+            </w:r>
+            <w:r>
+              <w:t xml:space="preserve"> </w:t>
+            </w:r>
+            <w:r>
+              <w:t>Lê Khắc</w:t>
+            </w:r>
+            <w:r>
+              <w:t xml:space="preserve"> Hùng</w:t>
+            </w:r>
+          </w:p>
         </w:tc>
       </w:tr>
       <w:tr>
@@ -125,23 +159,7 @@
               </w:numPr>
             </w:pPr>
             <w:r>
-              <w:t>Front-end:</w:t>
-            </w:r>
-          </w:p>
-          <w:p>
-            <w:pPr>
-              <w:pStyle w:val="ListParagraph"/>
-            </w:pPr>
-            <w:r>
-              <w:t>+ homepage</w:t>
-            </w:r>
-          </w:p>
-          <w:p>
-            <w:pPr>
-              <w:pStyle w:val="ListParagraph"/>
-            </w:pPr>
-            <w:r>
-              <w:t>+ news event</w:t>
+              <w:t>Dựng khung project(.htaccess, router, index)</w:t>
             </w:r>
           </w:p>
           <w:p>
@@ -153,16 +171,49 @@
               </w:numPr>
             </w:pPr>
             <w:r>
-              <w:t>Back-end:</w:t>
+              <w:t>Thiết kế database</w:t>
+            </w:r>
+          </w:p>
+          <w:p>
+            <w:pPr>
+              <w:pStyle w:val="ListParagraph"/>
+              <w:numPr>
+                <w:ilvl w:val="0"/>
+                <w:numId w:val="1"/>
+              </w:numPr>
+            </w:pPr>
+            <w:r>
+              <w:t>Trang chủ: homepage(front-end + backend)</w:t>
+            </w:r>
+          </w:p>
+          <w:p>
+            <w:pPr>
+              <w:pStyle w:val="ListParagraph"/>
+              <w:numPr>
+                <w:ilvl w:val="0"/>
+                <w:numId w:val="1"/>
+              </w:numPr>
+            </w:pPr>
+            <w:r>
+              <w:t>Trang danh sách sự kiện: events (front-end + back-end)</w:t>
+            </w:r>
+          </w:p>
+          <w:p>
+            <w:pPr>
+              <w:pStyle w:val="ListParagraph"/>
+              <w:numPr>
+                <w:ilvl w:val="0"/>
+                <w:numId w:val="1"/>
+              </w:numPr>
+            </w:pPr>
+            <w:r>
+              <w:t>Public project bằng ngrok(domain random)</w:t>
             </w:r>
           </w:p>
           <w:p>
             <w:pPr>
               <w:pStyle w:val="ListParagraph"/>
             </w:pPr>
-            <w:r>
-              <w:t>+ dựng khung project (.htaccess, router)</w:t>
-            </w:r>
           </w:p>
         </w:tc>
         <w:tc>
@@ -178,7 +229,7 @@
               </w:numPr>
             </w:pPr>
             <w:r>
-              <w:t>Việc 3</w:t>
+              <w:t>Admin</w:t>
             </w:r>
           </w:p>
           <w:p>

</xml_diff>